<commit_message>
Mise a jour plan de cours
</commit_message>
<xml_diff>
--- a/files-to-include-in-zip/R01 et R02 - Introduction à HTML et à CSS/R01 et R02 - Menu des rencontres - François.docx
+++ b/files-to-include-in-zip/R01 et R02 - Introduction à HTML et à CSS/R01 et R02 - Menu des rencontres - François.docx
@@ -1,6 +1,6 @@
 
 <file path=word/document.xml><?xml version="1.0" encoding="utf-8"?>
-<w:document xmlns:wpc="http://schemas.microsoft.com/office/word/2010/wordprocessingCanvas" xmlns:cx="http://schemas.microsoft.com/office/drawing/2014/chartex" xmlns:cx1="http://schemas.microsoft.com/office/drawing/2015/9/8/chartex" xmlns:cx2="http://schemas.microsoft.com/office/drawing/2015/10/21/chartex" xmlns:cx3="http://schemas.microsoft.com/office/drawing/2016/5/9/chartex" xmlns:cx4="http://schemas.microsoft.com/office/drawing/2016/5/10/chartex" xmlns:cx5="http://schemas.microsoft.com/office/drawing/2016/5/11/chartex" xmlns:cx6="http://schemas.microsoft.com/office/drawing/2016/5/12/chartex" xmlns:cx7="http://schemas.microsoft.com/office/drawing/2016/5/13/chartex" xmlns:cx8="http://schemas.microsoft.com/office/drawing/2016/5/14/chartex" xmlns:mc="http://schemas.openxmlformats.org/markup-compatibility/2006" xmlns:aink="http://schemas.microsoft.com/office/drawing/2016/ink" xmlns:am3d="http://schemas.microsoft.com/office/drawing/2017/model3d" xmlns:o="urn:schemas-microsoft-com:office:office" xmlns:oel="http://schemas.microsoft.com/office/2019/extlst" xmlns:r="http://schemas.openxmlformats.org/officeDocument/2006/relationships" xmlns:m="http://schemas.openxmlformats.org/officeDocument/2006/math" xmlns:v="urn:schemas-microsoft-com:vml" xmlns:wp14="http://schemas.microsoft.com/office/word/2010/wordprocessingDrawing" xmlns:wp="http://schemas.openxmlformats.org/drawingml/2006/wordprocessingDrawing" xmlns:w10="urn:schemas-microsoft-com:office:word" xmlns:w="http://schemas.openxmlformats.org/wordprocessingml/2006/main" xmlns:w14="http://schemas.microsoft.com/office/word/2010/wordml" xmlns:w15="http://schemas.microsoft.com/office/word/2012/wordml" xmlns:w16cex="http://schemas.microsoft.com/office/word/2018/wordml/cex" xmlns:w16cid="http://schemas.microsoft.com/office/word/2016/wordml/cid" xmlns:w16="http://schemas.microsoft.com/office/word/2018/wordml" xmlns:w16du="http://schemas.microsoft.com/office/word/2023/wordml/word16du" xmlns:w16sdtdh="http://schemas.microsoft.com/office/word/2020/wordml/sdtdatahash" xmlns:w16se="http://schemas.microsoft.com/office/word/2015/wordml/symex" xmlns:wpg="http://schemas.microsoft.com/office/word/2010/wordprocessingGroup" xmlns:wpi="http://schemas.microsoft.com/office/word/2010/wordprocessingInk" xmlns:wne="http://schemas.microsoft.com/office/word/2006/wordml" xmlns:wps="http://schemas.microsoft.com/office/word/2010/wordprocessingShape" mc:Ignorable="w14 w15 w16se w16cid w16 w16cex w16sdtdh w16du wp14">
+<w:document xmlns:wpc="http://schemas.microsoft.com/office/word/2010/wordprocessingCanvas" xmlns:cx="http://schemas.microsoft.com/office/drawing/2014/chartex" xmlns:cx1="http://schemas.microsoft.com/office/drawing/2015/9/8/chartex" xmlns:cx2="http://schemas.microsoft.com/office/drawing/2015/10/21/chartex" xmlns:cx3="http://schemas.microsoft.com/office/drawing/2016/5/9/chartex" xmlns:cx4="http://schemas.microsoft.com/office/drawing/2016/5/10/chartex" xmlns:cx5="http://schemas.microsoft.com/office/drawing/2016/5/11/chartex" xmlns:cx6="http://schemas.microsoft.com/office/drawing/2016/5/12/chartex" xmlns:cx7="http://schemas.microsoft.com/office/drawing/2016/5/13/chartex" xmlns:cx8="http://schemas.microsoft.com/office/drawing/2016/5/14/chartex" xmlns:mc="http://schemas.openxmlformats.org/markup-compatibility/2006" xmlns:aink="http://schemas.microsoft.com/office/drawing/2016/ink" xmlns:am3d="http://schemas.microsoft.com/office/drawing/2017/model3d" xmlns:o="urn:schemas-microsoft-com:office:office" xmlns:oel="http://schemas.microsoft.com/office/2019/extlst" xmlns:r="http://schemas.openxmlformats.org/officeDocument/2006/relationships" xmlns:m="http://schemas.openxmlformats.org/officeDocument/2006/math" xmlns:v="urn:schemas-microsoft-com:vml" xmlns:wp14="http://schemas.microsoft.com/office/word/2010/wordprocessingDrawing" xmlns:wp="http://schemas.openxmlformats.org/drawingml/2006/wordprocessingDrawing" xmlns:w10="urn:schemas-microsoft-com:office:word" xmlns:w="http://schemas.openxmlformats.org/wordprocessingml/2006/main" xmlns:w14="http://schemas.microsoft.com/office/word/2010/wordml" xmlns:w15="http://schemas.microsoft.com/office/word/2012/wordml" xmlns:w16cex="http://schemas.microsoft.com/office/word/2018/wordml/cex" xmlns:w16cid="http://schemas.microsoft.com/office/word/2016/wordml/cid" xmlns:w16="http://schemas.microsoft.com/office/word/2018/wordml" xmlns:w16du="http://schemas.microsoft.com/office/word/2023/wordml/word16du" xmlns:w16sdtdh="http://schemas.microsoft.com/office/word/2020/wordml/sdtdatahash" xmlns:w16sdtfl="http://schemas.microsoft.com/office/word/2024/wordml/sdtformatlock" xmlns:w16se="http://schemas.microsoft.com/office/word/2015/wordml/symex" xmlns:wpg="http://schemas.microsoft.com/office/word/2010/wordprocessingGroup" xmlns:wpi="http://schemas.microsoft.com/office/word/2010/wordprocessingInk" xmlns:wne="http://schemas.microsoft.com/office/word/2006/wordml" xmlns:wps="http://schemas.microsoft.com/office/word/2010/wordprocessingShape" mc:Ignorable="w14 w15 w16se w16cid w16 w16cex w16sdtdh w16sdtfl w16du wp14">
   <w:body>
     <w:p>
       <w:pPr>
@@ -242,27 +242,7 @@
                 <w:szCs w:val="21"/>
                 <w:lang w:eastAsia="fr-CA"/>
               </w:rPr>
-              <w:t xml:space="preserve">L'élément BODY et les éléments H1, H2, </w:t>
-            </w:r>
-            <w:proofErr w:type="spellStart"/>
-            <w:r>
-              <w:rPr>
-                <w:rFonts w:asciiTheme="majorHAnsi" w:eastAsia="Times New Roman" w:hAnsiTheme="majorHAnsi" w:cstheme="majorHAnsi"/>
-                <w:sz w:val="21"/>
-                <w:szCs w:val="21"/>
-                <w:lang w:eastAsia="fr-CA"/>
-              </w:rPr>
-              <w:t>Hx</w:t>
-            </w:r>
-            <w:proofErr w:type="spellEnd"/>
-            <w:r>
-              <w:rPr>
-                <w:rFonts w:asciiTheme="majorHAnsi" w:eastAsia="Times New Roman" w:hAnsiTheme="majorHAnsi" w:cstheme="majorHAnsi"/>
-                <w:sz w:val="21"/>
-                <w:szCs w:val="21"/>
-                <w:lang w:eastAsia="fr-CA"/>
-              </w:rPr>
-              <w:t xml:space="preserve">, P, IMG, UL, OL, LI, A </w:t>
+              <w:t xml:space="preserve">L'élément BODY et les éléments H1, H2, Hx, P, IMG, UL, OL, LI, A </w:t>
             </w:r>
           </w:p>
           <w:p>
@@ -1054,7 +1034,7 @@
                 <w:szCs w:val="24"/>
                 <w:lang w:eastAsia="fr-CA"/>
               </w:rPr>
-              <w:t>10</w:t>
+              <w:t>8</w:t>
             </w:r>
             <w:r>
               <w:rPr>
@@ -1298,16 +1278,7 @@
                   <w:sz w:val="24"/>
                   <w:szCs w:val="24"/>
                 </w:rPr>
-                <w:t>lie</w:t>
-              </w:r>
-              <w:r>
-                <w:rPr>
-                  <w:rStyle w:val="Lienhypertexte"/>
-                  <w:rFonts w:asciiTheme="majorHAnsi" w:hAnsiTheme="majorHAnsi" w:cstheme="majorHAnsi"/>
-                  <w:sz w:val="24"/>
-                  <w:szCs w:val="24"/>
-                </w:rPr>
-                <w:t>n</w:t>
+                <w:t>lien</w:t>
               </w:r>
             </w:hyperlink>
             <w:r>
@@ -4437,25 +4408,7 @@
                                 <w:i/>
                                 <w:iCs/>
                               </w:rPr>
-                              <w:t xml:space="preserve">Si vous </w:t>
-                            </w:r>
-                            <w:proofErr w:type="gramStart"/>
-                            <w:r>
-                              <w:rPr>
-                                <w:rFonts w:ascii="Comic Sans MS" w:hAnsi="Comic Sans MS" w:cstheme="majorHAnsi"/>
-                                <w:i/>
-                                <w:iCs/>
-                              </w:rPr>
-                              <w:t>avez</w:t>
-                            </w:r>
-                            <w:proofErr w:type="gramEnd"/>
-                            <w:r>
-                              <w:rPr>
-                                <w:rFonts w:ascii="Comic Sans MS" w:hAnsi="Comic Sans MS" w:cstheme="majorHAnsi"/>
-                                <w:i/>
-                                <w:iCs/>
-                              </w:rPr>
-                              <w:t xml:space="preserve"> des difficultés n’hésitez pas à m’écrire dans TEAMS. </w:t>
+                              <w:t xml:space="preserve">Si vous avez des difficultés n’hésitez pas à m’écrire dans TEAMS. </w:t>
                             </w:r>
                             <w:r>
                               <w:rPr>
@@ -4583,25 +4536,7 @@
                           <w:i/>
                           <w:iCs/>
                         </w:rPr>
-                        <w:t xml:space="preserve">Si vous </w:t>
-                      </w:r>
-                      <w:proofErr w:type="gramStart"/>
-                      <w:r>
-                        <w:rPr>
-                          <w:rFonts w:ascii="Comic Sans MS" w:hAnsi="Comic Sans MS" w:cstheme="majorHAnsi"/>
-                          <w:i/>
-                          <w:iCs/>
-                        </w:rPr>
-                        <w:t>avez</w:t>
-                      </w:r>
-                      <w:proofErr w:type="gramEnd"/>
-                      <w:r>
-                        <w:rPr>
-                          <w:rFonts w:ascii="Comic Sans MS" w:hAnsi="Comic Sans MS" w:cstheme="majorHAnsi"/>
-                          <w:i/>
-                          <w:iCs/>
-                        </w:rPr>
-                        <w:t xml:space="preserve"> des difficultés n’hésitez pas à m’écrire dans TEAMS. </w:t>
+                        <w:t xml:space="preserve">Si vous avez des difficultés n’hésitez pas à m’écrire dans TEAMS. </w:t>
                       </w:r>
                       <w:r>
                         <w:rPr>
@@ -4747,7 +4682,7 @@
 </file>
 
 <file path=word/endnotes.xml><?xml version="1.0" encoding="utf-8"?>
-<w:endnotes xmlns:wpc="http://schemas.microsoft.com/office/word/2010/wordprocessingCanvas" xmlns:cx="http://schemas.microsoft.com/office/drawing/2014/chartex" xmlns:cx1="http://schemas.microsoft.com/office/drawing/2015/9/8/chartex" xmlns:cx2="http://schemas.microsoft.com/office/drawing/2015/10/21/chartex" xmlns:cx3="http://schemas.microsoft.com/office/drawing/2016/5/9/chartex" xmlns:cx4="http://schemas.microsoft.com/office/drawing/2016/5/10/chartex" xmlns:cx5="http://schemas.microsoft.com/office/drawing/2016/5/11/chartex" xmlns:cx6="http://schemas.microsoft.com/office/drawing/2016/5/12/chartex" xmlns:cx7="http://schemas.microsoft.com/office/drawing/2016/5/13/chartex" xmlns:cx8="http://schemas.microsoft.com/office/drawing/2016/5/14/chartex" xmlns:mc="http://schemas.openxmlformats.org/markup-compatibility/2006" xmlns:aink="http://schemas.microsoft.com/office/drawing/2016/ink" xmlns:am3d="http://schemas.microsoft.com/office/drawing/2017/model3d" xmlns:o="urn:schemas-microsoft-com:office:office" xmlns:oel="http://schemas.microsoft.com/office/2019/extlst" xmlns:r="http://schemas.openxmlformats.org/officeDocument/2006/relationships" xmlns:m="http://schemas.openxmlformats.org/officeDocument/2006/math" xmlns:v="urn:schemas-microsoft-com:vml" xmlns:wp14="http://schemas.microsoft.com/office/word/2010/wordprocessingDrawing" xmlns:wp="http://schemas.openxmlformats.org/drawingml/2006/wordprocessingDrawing" xmlns:w10="urn:schemas-microsoft-com:office:word" xmlns:w="http://schemas.openxmlformats.org/wordprocessingml/2006/main" xmlns:w14="http://schemas.microsoft.com/office/word/2010/wordml" xmlns:w15="http://schemas.microsoft.com/office/word/2012/wordml" xmlns:w16cex="http://schemas.microsoft.com/office/word/2018/wordml/cex" xmlns:w16cid="http://schemas.microsoft.com/office/word/2016/wordml/cid" xmlns:w16="http://schemas.microsoft.com/office/word/2018/wordml" xmlns:w16du="http://schemas.microsoft.com/office/word/2023/wordml/word16du" xmlns:w16sdtdh="http://schemas.microsoft.com/office/word/2020/wordml/sdtdatahash" xmlns:w16se="http://schemas.microsoft.com/office/word/2015/wordml/symex" xmlns:wpg="http://schemas.microsoft.com/office/word/2010/wordprocessingGroup" xmlns:wpi="http://schemas.microsoft.com/office/word/2010/wordprocessingInk" xmlns:wne="http://schemas.microsoft.com/office/word/2006/wordml" xmlns:wps="http://schemas.microsoft.com/office/word/2010/wordprocessingShape" mc:Ignorable="w14 w15 w16se w16cid w16 w16cex w16sdtdh w16du wp14">
+<w:endnotes xmlns:wpc="http://schemas.microsoft.com/office/word/2010/wordprocessingCanvas" xmlns:cx="http://schemas.microsoft.com/office/drawing/2014/chartex" xmlns:cx1="http://schemas.microsoft.com/office/drawing/2015/9/8/chartex" xmlns:cx2="http://schemas.microsoft.com/office/drawing/2015/10/21/chartex" xmlns:cx3="http://schemas.microsoft.com/office/drawing/2016/5/9/chartex" xmlns:cx4="http://schemas.microsoft.com/office/drawing/2016/5/10/chartex" xmlns:cx5="http://schemas.microsoft.com/office/drawing/2016/5/11/chartex" xmlns:cx6="http://schemas.microsoft.com/office/drawing/2016/5/12/chartex" xmlns:cx7="http://schemas.microsoft.com/office/drawing/2016/5/13/chartex" xmlns:cx8="http://schemas.microsoft.com/office/drawing/2016/5/14/chartex" xmlns:mc="http://schemas.openxmlformats.org/markup-compatibility/2006" xmlns:aink="http://schemas.microsoft.com/office/drawing/2016/ink" xmlns:am3d="http://schemas.microsoft.com/office/drawing/2017/model3d" xmlns:o="urn:schemas-microsoft-com:office:office" xmlns:oel="http://schemas.microsoft.com/office/2019/extlst" xmlns:r="http://schemas.openxmlformats.org/officeDocument/2006/relationships" xmlns:m="http://schemas.openxmlformats.org/officeDocument/2006/math" xmlns:v="urn:schemas-microsoft-com:vml" xmlns:wp14="http://schemas.microsoft.com/office/word/2010/wordprocessingDrawing" xmlns:wp="http://schemas.openxmlformats.org/drawingml/2006/wordprocessingDrawing" xmlns:w10="urn:schemas-microsoft-com:office:word" xmlns:w="http://schemas.openxmlformats.org/wordprocessingml/2006/main" xmlns:w14="http://schemas.microsoft.com/office/word/2010/wordml" xmlns:w15="http://schemas.microsoft.com/office/word/2012/wordml" xmlns:w16cex="http://schemas.microsoft.com/office/word/2018/wordml/cex" xmlns:w16cid="http://schemas.microsoft.com/office/word/2016/wordml/cid" xmlns:w16="http://schemas.microsoft.com/office/word/2018/wordml" xmlns:w16du="http://schemas.microsoft.com/office/word/2023/wordml/word16du" xmlns:w16sdtdh="http://schemas.microsoft.com/office/word/2020/wordml/sdtdatahash" xmlns:w16sdtfl="http://schemas.microsoft.com/office/word/2024/wordml/sdtformatlock" xmlns:w16se="http://schemas.microsoft.com/office/word/2015/wordml/symex" xmlns:wpg="http://schemas.microsoft.com/office/word/2010/wordprocessingGroup" xmlns:wpi="http://schemas.microsoft.com/office/word/2010/wordprocessingInk" xmlns:wne="http://schemas.microsoft.com/office/word/2006/wordml" xmlns:wps="http://schemas.microsoft.com/office/word/2010/wordprocessingShape" mc:Ignorable="w14 w15 w16se w16cid w16 w16cex w16sdtdh w16sdtfl w16du wp14">
   <w:endnote w:type="separator" w:id="-1">
     <w:p>
       <w:pPr>
@@ -4772,7 +4707,7 @@
 </file>
 
 <file path=word/footer1.xml><?xml version="1.0" encoding="utf-8"?>
-<w:ftr xmlns:wpc="http://schemas.microsoft.com/office/word/2010/wordprocessingCanvas" xmlns:cx="http://schemas.microsoft.com/office/drawing/2014/chartex" xmlns:cx1="http://schemas.microsoft.com/office/drawing/2015/9/8/chartex" xmlns:cx2="http://schemas.microsoft.com/office/drawing/2015/10/21/chartex" xmlns:cx3="http://schemas.microsoft.com/office/drawing/2016/5/9/chartex" xmlns:cx4="http://schemas.microsoft.com/office/drawing/2016/5/10/chartex" xmlns:cx5="http://schemas.microsoft.com/office/drawing/2016/5/11/chartex" xmlns:cx6="http://schemas.microsoft.com/office/drawing/2016/5/12/chartex" xmlns:cx7="http://schemas.microsoft.com/office/drawing/2016/5/13/chartex" xmlns:cx8="http://schemas.microsoft.com/office/drawing/2016/5/14/chartex" xmlns:mc="http://schemas.openxmlformats.org/markup-compatibility/2006" xmlns:aink="http://schemas.microsoft.com/office/drawing/2016/ink" xmlns:am3d="http://schemas.microsoft.com/office/drawing/2017/model3d" xmlns:o="urn:schemas-microsoft-com:office:office" xmlns:oel="http://schemas.microsoft.com/office/2019/extlst" xmlns:r="http://schemas.openxmlformats.org/officeDocument/2006/relationships" xmlns:m="http://schemas.openxmlformats.org/officeDocument/2006/math" xmlns:v="urn:schemas-microsoft-com:vml" xmlns:wp14="http://schemas.microsoft.com/office/word/2010/wordprocessingDrawing" xmlns:wp="http://schemas.openxmlformats.org/drawingml/2006/wordprocessingDrawing" xmlns:w10="urn:schemas-microsoft-com:office:word" xmlns:w="http://schemas.openxmlformats.org/wordprocessingml/2006/main" xmlns:w14="http://schemas.microsoft.com/office/word/2010/wordml" xmlns:w15="http://schemas.microsoft.com/office/word/2012/wordml" xmlns:w16cex="http://schemas.microsoft.com/office/word/2018/wordml/cex" xmlns:w16cid="http://schemas.microsoft.com/office/word/2016/wordml/cid" xmlns:w16="http://schemas.microsoft.com/office/word/2018/wordml" xmlns:w16du="http://schemas.microsoft.com/office/word/2023/wordml/word16du" xmlns:w16sdtdh="http://schemas.microsoft.com/office/word/2020/wordml/sdtdatahash" xmlns:w16se="http://schemas.microsoft.com/office/word/2015/wordml/symex" xmlns:wpg="http://schemas.microsoft.com/office/word/2010/wordprocessingGroup" xmlns:wpi="http://schemas.microsoft.com/office/word/2010/wordprocessingInk" xmlns:wne="http://schemas.microsoft.com/office/word/2006/wordml" xmlns:wps="http://schemas.microsoft.com/office/word/2010/wordprocessingShape" mc:Ignorable="w14 w15 w16se w16cid w16 w16cex w16sdtdh w16du wp14">
+<w:ftr xmlns:wpc="http://schemas.microsoft.com/office/word/2010/wordprocessingCanvas" xmlns:cx="http://schemas.microsoft.com/office/drawing/2014/chartex" xmlns:cx1="http://schemas.microsoft.com/office/drawing/2015/9/8/chartex" xmlns:cx2="http://schemas.microsoft.com/office/drawing/2015/10/21/chartex" xmlns:cx3="http://schemas.microsoft.com/office/drawing/2016/5/9/chartex" xmlns:cx4="http://schemas.microsoft.com/office/drawing/2016/5/10/chartex" xmlns:cx5="http://schemas.microsoft.com/office/drawing/2016/5/11/chartex" xmlns:cx6="http://schemas.microsoft.com/office/drawing/2016/5/12/chartex" xmlns:cx7="http://schemas.microsoft.com/office/drawing/2016/5/13/chartex" xmlns:cx8="http://schemas.microsoft.com/office/drawing/2016/5/14/chartex" xmlns:mc="http://schemas.openxmlformats.org/markup-compatibility/2006" xmlns:aink="http://schemas.microsoft.com/office/drawing/2016/ink" xmlns:am3d="http://schemas.microsoft.com/office/drawing/2017/model3d" xmlns:o="urn:schemas-microsoft-com:office:office" xmlns:oel="http://schemas.microsoft.com/office/2019/extlst" xmlns:r="http://schemas.openxmlformats.org/officeDocument/2006/relationships" xmlns:m="http://schemas.openxmlformats.org/officeDocument/2006/math" xmlns:v="urn:schemas-microsoft-com:vml" xmlns:wp14="http://schemas.microsoft.com/office/word/2010/wordprocessingDrawing" xmlns:wp="http://schemas.openxmlformats.org/drawingml/2006/wordprocessingDrawing" xmlns:w10="urn:schemas-microsoft-com:office:word" xmlns:w="http://schemas.openxmlformats.org/wordprocessingml/2006/main" xmlns:w14="http://schemas.microsoft.com/office/word/2010/wordml" xmlns:w15="http://schemas.microsoft.com/office/word/2012/wordml" xmlns:w16cex="http://schemas.microsoft.com/office/word/2018/wordml/cex" xmlns:w16cid="http://schemas.microsoft.com/office/word/2016/wordml/cid" xmlns:w16="http://schemas.microsoft.com/office/word/2018/wordml" xmlns:w16du="http://schemas.microsoft.com/office/word/2023/wordml/word16du" xmlns:w16sdtdh="http://schemas.microsoft.com/office/word/2020/wordml/sdtdatahash" xmlns:w16sdtfl="http://schemas.microsoft.com/office/word/2024/wordml/sdtformatlock" xmlns:w16se="http://schemas.microsoft.com/office/word/2015/wordml/symex" xmlns:wpg="http://schemas.microsoft.com/office/word/2010/wordprocessingGroup" xmlns:wpi="http://schemas.microsoft.com/office/word/2010/wordprocessingInk" xmlns:wne="http://schemas.microsoft.com/office/word/2006/wordml" xmlns:wps="http://schemas.microsoft.com/office/word/2010/wordprocessingShape" mc:Ignorable="w14 w15 w16se w16cid w16 w16cex w16sdtdh w16sdtfl w16du wp14">
   <w:p>
     <w:pPr>
       <w:pStyle w:val="Pieddepage"/>
@@ -4782,7 +4717,7 @@
 </file>
 
 <file path=word/footer2.xml><?xml version="1.0" encoding="utf-8"?>
-<w:ftr xmlns:wpc="http://schemas.microsoft.com/office/word/2010/wordprocessingCanvas" xmlns:cx="http://schemas.microsoft.com/office/drawing/2014/chartex" xmlns:cx1="http://schemas.microsoft.com/office/drawing/2015/9/8/chartex" xmlns:cx2="http://schemas.microsoft.com/office/drawing/2015/10/21/chartex" xmlns:cx3="http://schemas.microsoft.com/office/drawing/2016/5/9/chartex" xmlns:cx4="http://schemas.microsoft.com/office/drawing/2016/5/10/chartex" xmlns:cx5="http://schemas.microsoft.com/office/drawing/2016/5/11/chartex" xmlns:cx6="http://schemas.microsoft.com/office/drawing/2016/5/12/chartex" xmlns:cx7="http://schemas.microsoft.com/office/drawing/2016/5/13/chartex" xmlns:cx8="http://schemas.microsoft.com/office/drawing/2016/5/14/chartex" xmlns:mc="http://schemas.openxmlformats.org/markup-compatibility/2006" xmlns:aink="http://schemas.microsoft.com/office/drawing/2016/ink" xmlns:am3d="http://schemas.microsoft.com/office/drawing/2017/model3d" xmlns:o="urn:schemas-microsoft-com:office:office" xmlns:oel="http://schemas.microsoft.com/office/2019/extlst" xmlns:r="http://schemas.openxmlformats.org/officeDocument/2006/relationships" xmlns:m="http://schemas.openxmlformats.org/officeDocument/2006/math" xmlns:v="urn:schemas-microsoft-com:vml" xmlns:wp14="http://schemas.microsoft.com/office/word/2010/wordprocessingDrawing" xmlns:wp="http://schemas.openxmlformats.org/drawingml/2006/wordprocessingDrawing" xmlns:w10="urn:schemas-microsoft-com:office:word" xmlns:w="http://schemas.openxmlformats.org/wordprocessingml/2006/main" xmlns:w14="http://schemas.microsoft.com/office/word/2010/wordml" xmlns:w15="http://schemas.microsoft.com/office/word/2012/wordml" xmlns:w16cex="http://schemas.microsoft.com/office/word/2018/wordml/cex" xmlns:w16cid="http://schemas.microsoft.com/office/word/2016/wordml/cid" xmlns:w16="http://schemas.microsoft.com/office/word/2018/wordml" xmlns:w16du="http://schemas.microsoft.com/office/word/2023/wordml/word16du" xmlns:w16sdtdh="http://schemas.microsoft.com/office/word/2020/wordml/sdtdatahash" xmlns:w16se="http://schemas.microsoft.com/office/word/2015/wordml/symex" xmlns:wpg="http://schemas.microsoft.com/office/word/2010/wordprocessingGroup" xmlns:wpi="http://schemas.microsoft.com/office/word/2010/wordprocessingInk" xmlns:wne="http://schemas.microsoft.com/office/word/2006/wordml" xmlns:wps="http://schemas.microsoft.com/office/word/2010/wordprocessingShape" mc:Ignorable="w14 w15 w16se w16cid w16 w16cex w16sdtdh w16du wp14">
+<w:ftr xmlns:wpc="http://schemas.microsoft.com/office/word/2010/wordprocessingCanvas" xmlns:cx="http://schemas.microsoft.com/office/drawing/2014/chartex" xmlns:cx1="http://schemas.microsoft.com/office/drawing/2015/9/8/chartex" xmlns:cx2="http://schemas.microsoft.com/office/drawing/2015/10/21/chartex" xmlns:cx3="http://schemas.microsoft.com/office/drawing/2016/5/9/chartex" xmlns:cx4="http://schemas.microsoft.com/office/drawing/2016/5/10/chartex" xmlns:cx5="http://schemas.microsoft.com/office/drawing/2016/5/11/chartex" xmlns:cx6="http://schemas.microsoft.com/office/drawing/2016/5/12/chartex" xmlns:cx7="http://schemas.microsoft.com/office/drawing/2016/5/13/chartex" xmlns:cx8="http://schemas.microsoft.com/office/drawing/2016/5/14/chartex" xmlns:mc="http://schemas.openxmlformats.org/markup-compatibility/2006" xmlns:aink="http://schemas.microsoft.com/office/drawing/2016/ink" xmlns:am3d="http://schemas.microsoft.com/office/drawing/2017/model3d" xmlns:o="urn:schemas-microsoft-com:office:office" xmlns:oel="http://schemas.microsoft.com/office/2019/extlst" xmlns:r="http://schemas.openxmlformats.org/officeDocument/2006/relationships" xmlns:m="http://schemas.openxmlformats.org/officeDocument/2006/math" xmlns:v="urn:schemas-microsoft-com:vml" xmlns:wp14="http://schemas.microsoft.com/office/word/2010/wordprocessingDrawing" xmlns:wp="http://schemas.openxmlformats.org/drawingml/2006/wordprocessingDrawing" xmlns:w10="urn:schemas-microsoft-com:office:word" xmlns:w="http://schemas.openxmlformats.org/wordprocessingml/2006/main" xmlns:w14="http://schemas.microsoft.com/office/word/2010/wordml" xmlns:w15="http://schemas.microsoft.com/office/word/2012/wordml" xmlns:w16cex="http://schemas.microsoft.com/office/word/2018/wordml/cex" xmlns:w16cid="http://schemas.microsoft.com/office/word/2016/wordml/cid" xmlns:w16="http://schemas.microsoft.com/office/word/2018/wordml" xmlns:w16du="http://schemas.microsoft.com/office/word/2023/wordml/word16du" xmlns:w16sdtdh="http://schemas.microsoft.com/office/word/2020/wordml/sdtdatahash" xmlns:w16sdtfl="http://schemas.microsoft.com/office/word/2024/wordml/sdtformatlock" xmlns:w16se="http://schemas.microsoft.com/office/word/2015/wordml/symex" xmlns:wpg="http://schemas.microsoft.com/office/word/2010/wordprocessingGroup" xmlns:wpi="http://schemas.microsoft.com/office/word/2010/wordprocessingInk" xmlns:wne="http://schemas.microsoft.com/office/word/2006/wordml" xmlns:wps="http://schemas.microsoft.com/office/word/2010/wordprocessingShape" mc:Ignorable="w14 w15 w16se w16cid w16 w16cex w16sdtdh w16sdtfl w16du wp14">
   <w:p>
     <w:pPr>
       <w:pStyle w:val="Pieddepage"/>
@@ -4792,7 +4727,7 @@
 </file>
 
 <file path=word/footer3.xml><?xml version="1.0" encoding="utf-8"?>
-<w:ftr xmlns:wpc="http://schemas.microsoft.com/office/word/2010/wordprocessingCanvas" xmlns:cx="http://schemas.microsoft.com/office/drawing/2014/chartex" xmlns:cx1="http://schemas.microsoft.com/office/drawing/2015/9/8/chartex" xmlns:cx2="http://schemas.microsoft.com/office/drawing/2015/10/21/chartex" xmlns:cx3="http://schemas.microsoft.com/office/drawing/2016/5/9/chartex" xmlns:cx4="http://schemas.microsoft.com/office/drawing/2016/5/10/chartex" xmlns:cx5="http://schemas.microsoft.com/office/drawing/2016/5/11/chartex" xmlns:cx6="http://schemas.microsoft.com/office/drawing/2016/5/12/chartex" xmlns:cx7="http://schemas.microsoft.com/office/drawing/2016/5/13/chartex" xmlns:cx8="http://schemas.microsoft.com/office/drawing/2016/5/14/chartex" xmlns:mc="http://schemas.openxmlformats.org/markup-compatibility/2006" xmlns:aink="http://schemas.microsoft.com/office/drawing/2016/ink" xmlns:am3d="http://schemas.microsoft.com/office/drawing/2017/model3d" xmlns:o="urn:schemas-microsoft-com:office:office" xmlns:oel="http://schemas.microsoft.com/office/2019/extlst" xmlns:r="http://schemas.openxmlformats.org/officeDocument/2006/relationships" xmlns:m="http://schemas.openxmlformats.org/officeDocument/2006/math" xmlns:v="urn:schemas-microsoft-com:vml" xmlns:wp14="http://schemas.microsoft.com/office/word/2010/wordprocessingDrawing" xmlns:wp="http://schemas.openxmlformats.org/drawingml/2006/wordprocessingDrawing" xmlns:w10="urn:schemas-microsoft-com:office:word" xmlns:w="http://schemas.openxmlformats.org/wordprocessingml/2006/main" xmlns:w14="http://schemas.microsoft.com/office/word/2010/wordml" xmlns:w15="http://schemas.microsoft.com/office/word/2012/wordml" xmlns:w16cex="http://schemas.microsoft.com/office/word/2018/wordml/cex" xmlns:w16cid="http://schemas.microsoft.com/office/word/2016/wordml/cid" xmlns:w16="http://schemas.microsoft.com/office/word/2018/wordml" xmlns:w16du="http://schemas.microsoft.com/office/word/2023/wordml/word16du" xmlns:w16sdtdh="http://schemas.microsoft.com/office/word/2020/wordml/sdtdatahash" xmlns:w16se="http://schemas.microsoft.com/office/word/2015/wordml/symex" xmlns:wpg="http://schemas.microsoft.com/office/word/2010/wordprocessingGroup" xmlns:wpi="http://schemas.microsoft.com/office/word/2010/wordprocessingInk" xmlns:wne="http://schemas.microsoft.com/office/word/2006/wordml" xmlns:wps="http://schemas.microsoft.com/office/word/2010/wordprocessingShape" mc:Ignorable="w14 w15 w16se w16cid w16 w16cex w16sdtdh w16du wp14">
+<w:ftr xmlns:wpc="http://schemas.microsoft.com/office/word/2010/wordprocessingCanvas" xmlns:cx="http://schemas.microsoft.com/office/drawing/2014/chartex" xmlns:cx1="http://schemas.microsoft.com/office/drawing/2015/9/8/chartex" xmlns:cx2="http://schemas.microsoft.com/office/drawing/2015/10/21/chartex" xmlns:cx3="http://schemas.microsoft.com/office/drawing/2016/5/9/chartex" xmlns:cx4="http://schemas.microsoft.com/office/drawing/2016/5/10/chartex" xmlns:cx5="http://schemas.microsoft.com/office/drawing/2016/5/11/chartex" xmlns:cx6="http://schemas.microsoft.com/office/drawing/2016/5/12/chartex" xmlns:cx7="http://schemas.microsoft.com/office/drawing/2016/5/13/chartex" xmlns:cx8="http://schemas.microsoft.com/office/drawing/2016/5/14/chartex" xmlns:mc="http://schemas.openxmlformats.org/markup-compatibility/2006" xmlns:aink="http://schemas.microsoft.com/office/drawing/2016/ink" xmlns:am3d="http://schemas.microsoft.com/office/drawing/2017/model3d" xmlns:o="urn:schemas-microsoft-com:office:office" xmlns:oel="http://schemas.microsoft.com/office/2019/extlst" xmlns:r="http://schemas.openxmlformats.org/officeDocument/2006/relationships" xmlns:m="http://schemas.openxmlformats.org/officeDocument/2006/math" xmlns:v="urn:schemas-microsoft-com:vml" xmlns:wp14="http://schemas.microsoft.com/office/word/2010/wordprocessingDrawing" xmlns:wp="http://schemas.openxmlformats.org/drawingml/2006/wordprocessingDrawing" xmlns:w10="urn:schemas-microsoft-com:office:word" xmlns:w="http://schemas.openxmlformats.org/wordprocessingml/2006/main" xmlns:w14="http://schemas.microsoft.com/office/word/2010/wordml" xmlns:w15="http://schemas.microsoft.com/office/word/2012/wordml" xmlns:w16cex="http://schemas.microsoft.com/office/word/2018/wordml/cex" xmlns:w16cid="http://schemas.microsoft.com/office/word/2016/wordml/cid" xmlns:w16="http://schemas.microsoft.com/office/word/2018/wordml" xmlns:w16du="http://schemas.microsoft.com/office/word/2023/wordml/word16du" xmlns:w16sdtdh="http://schemas.microsoft.com/office/word/2020/wordml/sdtdatahash" xmlns:w16sdtfl="http://schemas.microsoft.com/office/word/2024/wordml/sdtformatlock" xmlns:w16se="http://schemas.microsoft.com/office/word/2015/wordml/symex" xmlns:wpg="http://schemas.microsoft.com/office/word/2010/wordprocessingGroup" xmlns:wpi="http://schemas.microsoft.com/office/word/2010/wordprocessingInk" xmlns:wne="http://schemas.microsoft.com/office/word/2006/wordml" xmlns:wps="http://schemas.microsoft.com/office/word/2010/wordprocessingShape" mc:Ignorable="w14 w15 w16se w16cid w16 w16cex w16sdtdh w16sdtfl w16du wp14">
   <w:p>
     <w:pPr>
       <w:pStyle w:val="Pieddepage"/>
@@ -4802,7 +4737,7 @@
 </file>
 
 <file path=word/footnotes.xml><?xml version="1.0" encoding="utf-8"?>
-<w:footnotes xmlns:wpc="http://schemas.microsoft.com/office/word/2010/wordprocessingCanvas" xmlns:cx="http://schemas.microsoft.com/office/drawing/2014/chartex" xmlns:cx1="http://schemas.microsoft.com/office/drawing/2015/9/8/chartex" xmlns:cx2="http://schemas.microsoft.com/office/drawing/2015/10/21/chartex" xmlns:cx3="http://schemas.microsoft.com/office/drawing/2016/5/9/chartex" xmlns:cx4="http://schemas.microsoft.com/office/drawing/2016/5/10/chartex" xmlns:cx5="http://schemas.microsoft.com/office/drawing/2016/5/11/chartex" xmlns:cx6="http://schemas.microsoft.com/office/drawing/2016/5/12/chartex" xmlns:cx7="http://schemas.microsoft.com/office/drawing/2016/5/13/chartex" xmlns:cx8="http://schemas.microsoft.com/office/drawing/2016/5/14/chartex" xmlns:mc="http://schemas.openxmlformats.org/markup-compatibility/2006" xmlns:aink="http://schemas.microsoft.com/office/drawing/2016/ink" xmlns:am3d="http://schemas.microsoft.com/office/drawing/2017/model3d" xmlns:o="urn:schemas-microsoft-com:office:office" xmlns:oel="http://schemas.microsoft.com/office/2019/extlst" xmlns:r="http://schemas.openxmlformats.org/officeDocument/2006/relationships" xmlns:m="http://schemas.openxmlformats.org/officeDocument/2006/math" xmlns:v="urn:schemas-microsoft-com:vml" xmlns:wp14="http://schemas.microsoft.com/office/word/2010/wordprocessingDrawing" xmlns:wp="http://schemas.openxmlformats.org/drawingml/2006/wordprocessingDrawing" xmlns:w10="urn:schemas-microsoft-com:office:word" xmlns:w="http://schemas.openxmlformats.org/wordprocessingml/2006/main" xmlns:w14="http://schemas.microsoft.com/office/word/2010/wordml" xmlns:w15="http://schemas.microsoft.com/office/word/2012/wordml" xmlns:w16cex="http://schemas.microsoft.com/office/word/2018/wordml/cex" xmlns:w16cid="http://schemas.microsoft.com/office/word/2016/wordml/cid" xmlns:w16="http://schemas.microsoft.com/office/word/2018/wordml" xmlns:w16du="http://schemas.microsoft.com/office/word/2023/wordml/word16du" xmlns:w16sdtdh="http://schemas.microsoft.com/office/word/2020/wordml/sdtdatahash" xmlns:w16se="http://schemas.microsoft.com/office/word/2015/wordml/symex" xmlns:wpg="http://schemas.microsoft.com/office/word/2010/wordprocessingGroup" xmlns:wpi="http://schemas.microsoft.com/office/word/2010/wordprocessingInk" xmlns:wne="http://schemas.microsoft.com/office/word/2006/wordml" xmlns:wps="http://schemas.microsoft.com/office/word/2010/wordprocessingShape" mc:Ignorable="w14 w15 w16se w16cid w16 w16cex w16sdtdh w16du wp14">
+<w:footnotes xmlns:wpc="http://schemas.microsoft.com/office/word/2010/wordprocessingCanvas" xmlns:cx="http://schemas.microsoft.com/office/drawing/2014/chartex" xmlns:cx1="http://schemas.microsoft.com/office/drawing/2015/9/8/chartex" xmlns:cx2="http://schemas.microsoft.com/office/drawing/2015/10/21/chartex" xmlns:cx3="http://schemas.microsoft.com/office/drawing/2016/5/9/chartex" xmlns:cx4="http://schemas.microsoft.com/office/drawing/2016/5/10/chartex" xmlns:cx5="http://schemas.microsoft.com/office/drawing/2016/5/11/chartex" xmlns:cx6="http://schemas.microsoft.com/office/drawing/2016/5/12/chartex" xmlns:cx7="http://schemas.microsoft.com/office/drawing/2016/5/13/chartex" xmlns:cx8="http://schemas.microsoft.com/office/drawing/2016/5/14/chartex" xmlns:mc="http://schemas.openxmlformats.org/markup-compatibility/2006" xmlns:aink="http://schemas.microsoft.com/office/drawing/2016/ink" xmlns:am3d="http://schemas.microsoft.com/office/drawing/2017/model3d" xmlns:o="urn:schemas-microsoft-com:office:office" xmlns:oel="http://schemas.microsoft.com/office/2019/extlst" xmlns:r="http://schemas.openxmlformats.org/officeDocument/2006/relationships" xmlns:m="http://schemas.openxmlformats.org/officeDocument/2006/math" xmlns:v="urn:schemas-microsoft-com:vml" xmlns:wp14="http://schemas.microsoft.com/office/word/2010/wordprocessingDrawing" xmlns:wp="http://schemas.openxmlformats.org/drawingml/2006/wordprocessingDrawing" xmlns:w10="urn:schemas-microsoft-com:office:word" xmlns:w="http://schemas.openxmlformats.org/wordprocessingml/2006/main" xmlns:w14="http://schemas.microsoft.com/office/word/2010/wordml" xmlns:w15="http://schemas.microsoft.com/office/word/2012/wordml" xmlns:w16cex="http://schemas.microsoft.com/office/word/2018/wordml/cex" xmlns:w16cid="http://schemas.microsoft.com/office/word/2016/wordml/cid" xmlns:w16="http://schemas.microsoft.com/office/word/2018/wordml" xmlns:w16du="http://schemas.microsoft.com/office/word/2023/wordml/word16du" xmlns:w16sdtdh="http://schemas.microsoft.com/office/word/2020/wordml/sdtdatahash" xmlns:w16sdtfl="http://schemas.microsoft.com/office/word/2024/wordml/sdtformatlock" xmlns:w16se="http://schemas.microsoft.com/office/word/2015/wordml/symex" xmlns:wpg="http://schemas.microsoft.com/office/word/2010/wordprocessingGroup" xmlns:wpi="http://schemas.microsoft.com/office/word/2010/wordprocessingInk" xmlns:wne="http://schemas.microsoft.com/office/word/2006/wordml" xmlns:wps="http://schemas.microsoft.com/office/word/2010/wordprocessingShape" mc:Ignorable="w14 w15 w16se w16cid w16 w16cex w16sdtdh w16sdtfl w16du wp14">
   <w:footnote w:type="separator" w:id="-1">
     <w:p>
       <w:pPr>
@@ -4827,7 +4762,7 @@
 </file>
 
 <file path=word/header1.xml><?xml version="1.0" encoding="utf-8"?>
-<w:hdr xmlns:wpc="http://schemas.microsoft.com/office/word/2010/wordprocessingCanvas" xmlns:cx="http://schemas.microsoft.com/office/drawing/2014/chartex" xmlns:cx1="http://schemas.microsoft.com/office/drawing/2015/9/8/chartex" xmlns:cx2="http://schemas.microsoft.com/office/drawing/2015/10/21/chartex" xmlns:cx3="http://schemas.microsoft.com/office/drawing/2016/5/9/chartex" xmlns:cx4="http://schemas.microsoft.com/office/drawing/2016/5/10/chartex" xmlns:cx5="http://schemas.microsoft.com/office/drawing/2016/5/11/chartex" xmlns:cx6="http://schemas.microsoft.com/office/drawing/2016/5/12/chartex" xmlns:cx7="http://schemas.microsoft.com/office/drawing/2016/5/13/chartex" xmlns:cx8="http://schemas.microsoft.com/office/drawing/2016/5/14/chartex" xmlns:mc="http://schemas.openxmlformats.org/markup-compatibility/2006" xmlns:aink="http://schemas.microsoft.com/office/drawing/2016/ink" xmlns:am3d="http://schemas.microsoft.com/office/drawing/2017/model3d" xmlns:o="urn:schemas-microsoft-com:office:office" xmlns:oel="http://schemas.microsoft.com/office/2019/extlst" xmlns:r="http://schemas.openxmlformats.org/officeDocument/2006/relationships" xmlns:m="http://schemas.openxmlformats.org/officeDocument/2006/math" xmlns:v="urn:schemas-microsoft-com:vml" xmlns:wp14="http://schemas.microsoft.com/office/word/2010/wordprocessingDrawing" xmlns:wp="http://schemas.openxmlformats.org/drawingml/2006/wordprocessingDrawing" xmlns:w10="urn:schemas-microsoft-com:office:word" xmlns:w="http://schemas.openxmlformats.org/wordprocessingml/2006/main" xmlns:w14="http://schemas.microsoft.com/office/word/2010/wordml" xmlns:w15="http://schemas.microsoft.com/office/word/2012/wordml" xmlns:w16cex="http://schemas.microsoft.com/office/word/2018/wordml/cex" xmlns:w16cid="http://schemas.microsoft.com/office/word/2016/wordml/cid" xmlns:w16="http://schemas.microsoft.com/office/word/2018/wordml" xmlns:w16du="http://schemas.microsoft.com/office/word/2023/wordml/word16du" xmlns:w16sdtdh="http://schemas.microsoft.com/office/word/2020/wordml/sdtdatahash" xmlns:w16se="http://schemas.microsoft.com/office/word/2015/wordml/symex" xmlns:wpg="http://schemas.microsoft.com/office/word/2010/wordprocessingGroup" xmlns:wpi="http://schemas.microsoft.com/office/word/2010/wordprocessingInk" xmlns:wne="http://schemas.microsoft.com/office/word/2006/wordml" xmlns:wps="http://schemas.microsoft.com/office/word/2010/wordprocessingShape" mc:Ignorable="w14 w15 w16se w16cid w16 w16cex w16sdtdh w16du wp14">
+<w:hdr xmlns:wpc="http://schemas.microsoft.com/office/word/2010/wordprocessingCanvas" xmlns:cx="http://schemas.microsoft.com/office/drawing/2014/chartex" xmlns:cx1="http://schemas.microsoft.com/office/drawing/2015/9/8/chartex" xmlns:cx2="http://schemas.microsoft.com/office/drawing/2015/10/21/chartex" xmlns:cx3="http://schemas.microsoft.com/office/drawing/2016/5/9/chartex" xmlns:cx4="http://schemas.microsoft.com/office/drawing/2016/5/10/chartex" xmlns:cx5="http://schemas.microsoft.com/office/drawing/2016/5/11/chartex" xmlns:cx6="http://schemas.microsoft.com/office/drawing/2016/5/12/chartex" xmlns:cx7="http://schemas.microsoft.com/office/drawing/2016/5/13/chartex" xmlns:cx8="http://schemas.microsoft.com/office/drawing/2016/5/14/chartex" xmlns:mc="http://schemas.openxmlformats.org/markup-compatibility/2006" xmlns:aink="http://schemas.microsoft.com/office/drawing/2016/ink" xmlns:am3d="http://schemas.microsoft.com/office/drawing/2017/model3d" xmlns:o="urn:schemas-microsoft-com:office:office" xmlns:oel="http://schemas.microsoft.com/office/2019/extlst" xmlns:r="http://schemas.openxmlformats.org/officeDocument/2006/relationships" xmlns:m="http://schemas.openxmlformats.org/officeDocument/2006/math" xmlns:v="urn:schemas-microsoft-com:vml" xmlns:wp14="http://schemas.microsoft.com/office/word/2010/wordprocessingDrawing" xmlns:wp="http://schemas.openxmlformats.org/drawingml/2006/wordprocessingDrawing" xmlns:w10="urn:schemas-microsoft-com:office:word" xmlns:w="http://schemas.openxmlformats.org/wordprocessingml/2006/main" xmlns:w14="http://schemas.microsoft.com/office/word/2010/wordml" xmlns:w15="http://schemas.microsoft.com/office/word/2012/wordml" xmlns:w16cex="http://schemas.microsoft.com/office/word/2018/wordml/cex" xmlns:w16cid="http://schemas.microsoft.com/office/word/2016/wordml/cid" xmlns:w16="http://schemas.microsoft.com/office/word/2018/wordml" xmlns:w16du="http://schemas.microsoft.com/office/word/2023/wordml/word16du" xmlns:w16sdtdh="http://schemas.microsoft.com/office/word/2020/wordml/sdtdatahash" xmlns:w16sdtfl="http://schemas.microsoft.com/office/word/2024/wordml/sdtformatlock" xmlns:w16se="http://schemas.microsoft.com/office/word/2015/wordml/symex" xmlns:wpg="http://schemas.microsoft.com/office/word/2010/wordprocessingGroup" xmlns:wpi="http://schemas.microsoft.com/office/word/2010/wordprocessingInk" xmlns:wne="http://schemas.microsoft.com/office/word/2006/wordml" xmlns:wps="http://schemas.microsoft.com/office/word/2010/wordprocessingShape" mc:Ignorable="w14 w15 w16se w16cid w16 w16cex w16sdtdh w16sdtfl w16du wp14">
   <w:p>
     <w:pPr>
       <w:pStyle w:val="En-tte"/>
@@ -4837,7 +4772,7 @@
 </file>
 
 <file path=word/header2.xml><?xml version="1.0" encoding="utf-8"?>
-<w:hdr xmlns:wpc="http://schemas.microsoft.com/office/word/2010/wordprocessingCanvas" xmlns:cx="http://schemas.microsoft.com/office/drawing/2014/chartex" xmlns:cx1="http://schemas.microsoft.com/office/drawing/2015/9/8/chartex" xmlns:cx2="http://schemas.microsoft.com/office/drawing/2015/10/21/chartex" xmlns:cx3="http://schemas.microsoft.com/office/drawing/2016/5/9/chartex" xmlns:cx4="http://schemas.microsoft.com/office/drawing/2016/5/10/chartex" xmlns:cx5="http://schemas.microsoft.com/office/drawing/2016/5/11/chartex" xmlns:cx6="http://schemas.microsoft.com/office/drawing/2016/5/12/chartex" xmlns:cx7="http://schemas.microsoft.com/office/drawing/2016/5/13/chartex" xmlns:cx8="http://schemas.microsoft.com/office/drawing/2016/5/14/chartex" xmlns:mc="http://schemas.openxmlformats.org/markup-compatibility/2006" xmlns:aink="http://schemas.microsoft.com/office/drawing/2016/ink" xmlns:am3d="http://schemas.microsoft.com/office/drawing/2017/model3d" xmlns:o="urn:schemas-microsoft-com:office:office" xmlns:oel="http://schemas.microsoft.com/office/2019/extlst" xmlns:r="http://schemas.openxmlformats.org/officeDocument/2006/relationships" xmlns:m="http://schemas.openxmlformats.org/officeDocument/2006/math" xmlns:v="urn:schemas-microsoft-com:vml" xmlns:wp14="http://schemas.microsoft.com/office/word/2010/wordprocessingDrawing" xmlns:wp="http://schemas.openxmlformats.org/drawingml/2006/wordprocessingDrawing" xmlns:w10="urn:schemas-microsoft-com:office:word" xmlns:w="http://schemas.openxmlformats.org/wordprocessingml/2006/main" xmlns:w14="http://schemas.microsoft.com/office/word/2010/wordml" xmlns:w15="http://schemas.microsoft.com/office/word/2012/wordml" xmlns:w16cex="http://schemas.microsoft.com/office/word/2018/wordml/cex" xmlns:w16cid="http://schemas.microsoft.com/office/word/2016/wordml/cid" xmlns:w16="http://schemas.microsoft.com/office/word/2018/wordml" xmlns:w16du="http://schemas.microsoft.com/office/word/2023/wordml/word16du" xmlns:w16sdtdh="http://schemas.microsoft.com/office/word/2020/wordml/sdtdatahash" xmlns:w16se="http://schemas.microsoft.com/office/word/2015/wordml/symex" xmlns:wpg="http://schemas.microsoft.com/office/word/2010/wordprocessingGroup" xmlns:wpi="http://schemas.microsoft.com/office/word/2010/wordprocessingInk" xmlns:wne="http://schemas.microsoft.com/office/word/2006/wordml" xmlns:wps="http://schemas.microsoft.com/office/word/2010/wordprocessingShape" mc:Ignorable="w14 w15 w16se w16cid w16 w16cex w16sdtdh w16du wp14">
+<w:hdr xmlns:wpc="http://schemas.microsoft.com/office/word/2010/wordprocessingCanvas" xmlns:cx="http://schemas.microsoft.com/office/drawing/2014/chartex" xmlns:cx1="http://schemas.microsoft.com/office/drawing/2015/9/8/chartex" xmlns:cx2="http://schemas.microsoft.com/office/drawing/2015/10/21/chartex" xmlns:cx3="http://schemas.microsoft.com/office/drawing/2016/5/9/chartex" xmlns:cx4="http://schemas.microsoft.com/office/drawing/2016/5/10/chartex" xmlns:cx5="http://schemas.microsoft.com/office/drawing/2016/5/11/chartex" xmlns:cx6="http://schemas.microsoft.com/office/drawing/2016/5/12/chartex" xmlns:cx7="http://schemas.microsoft.com/office/drawing/2016/5/13/chartex" xmlns:cx8="http://schemas.microsoft.com/office/drawing/2016/5/14/chartex" xmlns:mc="http://schemas.openxmlformats.org/markup-compatibility/2006" xmlns:aink="http://schemas.microsoft.com/office/drawing/2016/ink" xmlns:am3d="http://schemas.microsoft.com/office/drawing/2017/model3d" xmlns:o="urn:schemas-microsoft-com:office:office" xmlns:oel="http://schemas.microsoft.com/office/2019/extlst" xmlns:r="http://schemas.openxmlformats.org/officeDocument/2006/relationships" xmlns:m="http://schemas.openxmlformats.org/officeDocument/2006/math" xmlns:v="urn:schemas-microsoft-com:vml" xmlns:wp14="http://schemas.microsoft.com/office/word/2010/wordprocessingDrawing" xmlns:wp="http://schemas.openxmlformats.org/drawingml/2006/wordprocessingDrawing" xmlns:w10="urn:schemas-microsoft-com:office:word" xmlns:w="http://schemas.openxmlformats.org/wordprocessingml/2006/main" xmlns:w14="http://schemas.microsoft.com/office/word/2010/wordml" xmlns:w15="http://schemas.microsoft.com/office/word/2012/wordml" xmlns:w16cex="http://schemas.microsoft.com/office/word/2018/wordml/cex" xmlns:w16cid="http://schemas.microsoft.com/office/word/2016/wordml/cid" xmlns:w16="http://schemas.microsoft.com/office/word/2018/wordml" xmlns:w16du="http://schemas.microsoft.com/office/word/2023/wordml/word16du" xmlns:w16sdtdh="http://schemas.microsoft.com/office/word/2020/wordml/sdtdatahash" xmlns:w16sdtfl="http://schemas.microsoft.com/office/word/2024/wordml/sdtformatlock" xmlns:w16se="http://schemas.microsoft.com/office/word/2015/wordml/symex" xmlns:wpg="http://schemas.microsoft.com/office/word/2010/wordprocessingGroup" xmlns:wpi="http://schemas.microsoft.com/office/word/2010/wordprocessingInk" xmlns:wne="http://schemas.microsoft.com/office/word/2006/wordml" xmlns:wps="http://schemas.microsoft.com/office/word/2010/wordprocessingShape" mc:Ignorable="w14 w15 w16se w16cid w16 w16cex w16sdtdh w16sdtfl w16du wp14">
   <w:p>
     <w:pPr>
       <w:pStyle w:val="En-tte"/>
@@ -4904,7 +4839,7 @@
 </file>
 
 <file path=word/header3.xml><?xml version="1.0" encoding="utf-8"?>
-<w:hdr xmlns:wpc="http://schemas.microsoft.com/office/word/2010/wordprocessingCanvas" xmlns:cx="http://schemas.microsoft.com/office/drawing/2014/chartex" xmlns:cx1="http://schemas.microsoft.com/office/drawing/2015/9/8/chartex" xmlns:cx2="http://schemas.microsoft.com/office/drawing/2015/10/21/chartex" xmlns:cx3="http://schemas.microsoft.com/office/drawing/2016/5/9/chartex" xmlns:cx4="http://schemas.microsoft.com/office/drawing/2016/5/10/chartex" xmlns:cx5="http://schemas.microsoft.com/office/drawing/2016/5/11/chartex" xmlns:cx6="http://schemas.microsoft.com/office/drawing/2016/5/12/chartex" xmlns:cx7="http://schemas.microsoft.com/office/drawing/2016/5/13/chartex" xmlns:cx8="http://schemas.microsoft.com/office/drawing/2016/5/14/chartex" xmlns:mc="http://schemas.openxmlformats.org/markup-compatibility/2006" xmlns:aink="http://schemas.microsoft.com/office/drawing/2016/ink" xmlns:am3d="http://schemas.microsoft.com/office/drawing/2017/model3d" xmlns:o="urn:schemas-microsoft-com:office:office" xmlns:oel="http://schemas.microsoft.com/office/2019/extlst" xmlns:r="http://schemas.openxmlformats.org/officeDocument/2006/relationships" xmlns:m="http://schemas.openxmlformats.org/officeDocument/2006/math" xmlns:v="urn:schemas-microsoft-com:vml" xmlns:wp14="http://schemas.microsoft.com/office/word/2010/wordprocessingDrawing" xmlns:wp="http://schemas.openxmlformats.org/drawingml/2006/wordprocessingDrawing" xmlns:w10="urn:schemas-microsoft-com:office:word" xmlns:w="http://schemas.openxmlformats.org/wordprocessingml/2006/main" xmlns:w14="http://schemas.microsoft.com/office/word/2010/wordml" xmlns:w15="http://schemas.microsoft.com/office/word/2012/wordml" xmlns:w16cex="http://schemas.microsoft.com/office/word/2018/wordml/cex" xmlns:w16cid="http://schemas.microsoft.com/office/word/2016/wordml/cid" xmlns:w16="http://schemas.microsoft.com/office/word/2018/wordml" xmlns:w16du="http://schemas.microsoft.com/office/word/2023/wordml/word16du" xmlns:w16sdtdh="http://schemas.microsoft.com/office/word/2020/wordml/sdtdatahash" xmlns:w16se="http://schemas.microsoft.com/office/word/2015/wordml/symex" xmlns:wpg="http://schemas.microsoft.com/office/word/2010/wordprocessingGroup" xmlns:wpi="http://schemas.microsoft.com/office/word/2010/wordprocessingInk" xmlns:wne="http://schemas.microsoft.com/office/word/2006/wordml" xmlns:wps="http://schemas.microsoft.com/office/word/2010/wordprocessingShape" mc:Ignorable="w14 w15 w16se w16cid w16 w16cex w16sdtdh w16du wp14">
+<w:hdr xmlns:wpc="http://schemas.microsoft.com/office/word/2010/wordprocessingCanvas" xmlns:cx="http://schemas.microsoft.com/office/drawing/2014/chartex" xmlns:cx1="http://schemas.microsoft.com/office/drawing/2015/9/8/chartex" xmlns:cx2="http://schemas.microsoft.com/office/drawing/2015/10/21/chartex" xmlns:cx3="http://schemas.microsoft.com/office/drawing/2016/5/9/chartex" xmlns:cx4="http://schemas.microsoft.com/office/drawing/2016/5/10/chartex" xmlns:cx5="http://schemas.microsoft.com/office/drawing/2016/5/11/chartex" xmlns:cx6="http://schemas.microsoft.com/office/drawing/2016/5/12/chartex" xmlns:cx7="http://schemas.microsoft.com/office/drawing/2016/5/13/chartex" xmlns:cx8="http://schemas.microsoft.com/office/drawing/2016/5/14/chartex" xmlns:mc="http://schemas.openxmlformats.org/markup-compatibility/2006" xmlns:aink="http://schemas.microsoft.com/office/drawing/2016/ink" xmlns:am3d="http://schemas.microsoft.com/office/drawing/2017/model3d" xmlns:o="urn:schemas-microsoft-com:office:office" xmlns:oel="http://schemas.microsoft.com/office/2019/extlst" xmlns:r="http://schemas.openxmlformats.org/officeDocument/2006/relationships" xmlns:m="http://schemas.openxmlformats.org/officeDocument/2006/math" xmlns:v="urn:schemas-microsoft-com:vml" xmlns:wp14="http://schemas.microsoft.com/office/word/2010/wordprocessingDrawing" xmlns:wp="http://schemas.openxmlformats.org/drawingml/2006/wordprocessingDrawing" xmlns:w10="urn:schemas-microsoft-com:office:word" xmlns:w="http://schemas.openxmlformats.org/wordprocessingml/2006/main" xmlns:w14="http://schemas.microsoft.com/office/word/2010/wordml" xmlns:w15="http://schemas.microsoft.com/office/word/2012/wordml" xmlns:w16cex="http://schemas.microsoft.com/office/word/2018/wordml/cex" xmlns:w16cid="http://schemas.microsoft.com/office/word/2016/wordml/cid" xmlns:w16="http://schemas.microsoft.com/office/word/2018/wordml" xmlns:w16du="http://schemas.microsoft.com/office/word/2023/wordml/word16du" xmlns:w16sdtdh="http://schemas.microsoft.com/office/word/2020/wordml/sdtdatahash" xmlns:w16sdtfl="http://schemas.microsoft.com/office/word/2024/wordml/sdtformatlock" xmlns:w16se="http://schemas.microsoft.com/office/word/2015/wordml/symex" xmlns:wpg="http://schemas.microsoft.com/office/word/2010/wordprocessingGroup" xmlns:wpi="http://schemas.microsoft.com/office/word/2010/wordprocessingInk" xmlns:wne="http://schemas.microsoft.com/office/word/2006/wordml" xmlns:wps="http://schemas.microsoft.com/office/word/2010/wordprocessingShape" mc:Ignorable="w14 w15 w16se w16cid w16 w16cex w16sdtdh w16sdtfl w16du wp14">
   <w:p>
     <w:pPr>
       <w:pStyle w:val="En-tte"/>
@@ -4914,7 +4849,7 @@
 </file>
 
 <file path=word/numbering.xml><?xml version="1.0" encoding="utf-8"?>
-<w:numbering xmlns:wpc="http://schemas.microsoft.com/office/word/2010/wordprocessingCanvas" xmlns:cx="http://schemas.microsoft.com/office/drawing/2014/chartex" xmlns:cx1="http://schemas.microsoft.com/office/drawing/2015/9/8/chartex" xmlns:cx2="http://schemas.microsoft.com/office/drawing/2015/10/21/chartex" xmlns:cx3="http://schemas.microsoft.com/office/drawing/2016/5/9/chartex" xmlns:cx4="http://schemas.microsoft.com/office/drawing/2016/5/10/chartex" xmlns:cx5="http://schemas.microsoft.com/office/drawing/2016/5/11/chartex" xmlns:cx6="http://schemas.microsoft.com/office/drawing/2016/5/12/chartex" xmlns:cx7="http://schemas.microsoft.com/office/drawing/2016/5/13/chartex" xmlns:cx8="http://schemas.microsoft.com/office/drawing/2016/5/14/chartex" xmlns:mc="http://schemas.openxmlformats.org/markup-compatibility/2006" xmlns:aink="http://schemas.microsoft.com/office/drawing/2016/ink" xmlns:am3d="http://schemas.microsoft.com/office/drawing/2017/model3d" xmlns:o="urn:schemas-microsoft-com:office:office" xmlns:oel="http://schemas.microsoft.com/office/2019/extlst" xmlns:r="http://schemas.openxmlformats.org/officeDocument/2006/relationships" xmlns:m="http://schemas.openxmlformats.org/officeDocument/2006/math" xmlns:v="urn:schemas-microsoft-com:vml" xmlns:wp14="http://schemas.microsoft.com/office/word/2010/wordprocessingDrawing" xmlns:wp="http://schemas.openxmlformats.org/drawingml/2006/wordprocessingDrawing" xmlns:w10="urn:schemas-microsoft-com:office:word" xmlns:w="http://schemas.openxmlformats.org/wordprocessingml/2006/main" xmlns:w14="http://schemas.microsoft.com/office/word/2010/wordml" xmlns:w15="http://schemas.microsoft.com/office/word/2012/wordml" xmlns:w16cex="http://schemas.microsoft.com/office/word/2018/wordml/cex" xmlns:w16cid="http://schemas.microsoft.com/office/word/2016/wordml/cid" xmlns:w16="http://schemas.microsoft.com/office/word/2018/wordml" xmlns:w16du="http://schemas.microsoft.com/office/word/2023/wordml/word16du" xmlns:w16sdtdh="http://schemas.microsoft.com/office/word/2020/wordml/sdtdatahash" xmlns:w16se="http://schemas.microsoft.com/office/word/2015/wordml/symex" xmlns:wpg="http://schemas.microsoft.com/office/word/2010/wordprocessingGroup" xmlns:wpi="http://schemas.microsoft.com/office/word/2010/wordprocessingInk" xmlns:wne="http://schemas.microsoft.com/office/word/2006/wordml" xmlns:wps="http://schemas.microsoft.com/office/word/2010/wordprocessingShape" mc:Ignorable="w14 w15 w16se w16cid w16 w16cex w16sdtdh w16du wp14">
+<w:numbering xmlns:wpc="http://schemas.microsoft.com/office/word/2010/wordprocessingCanvas" xmlns:cx="http://schemas.microsoft.com/office/drawing/2014/chartex" xmlns:cx1="http://schemas.microsoft.com/office/drawing/2015/9/8/chartex" xmlns:cx2="http://schemas.microsoft.com/office/drawing/2015/10/21/chartex" xmlns:cx3="http://schemas.microsoft.com/office/drawing/2016/5/9/chartex" xmlns:cx4="http://schemas.microsoft.com/office/drawing/2016/5/10/chartex" xmlns:cx5="http://schemas.microsoft.com/office/drawing/2016/5/11/chartex" xmlns:cx6="http://schemas.microsoft.com/office/drawing/2016/5/12/chartex" xmlns:cx7="http://schemas.microsoft.com/office/drawing/2016/5/13/chartex" xmlns:cx8="http://schemas.microsoft.com/office/drawing/2016/5/14/chartex" xmlns:mc="http://schemas.openxmlformats.org/markup-compatibility/2006" xmlns:aink="http://schemas.microsoft.com/office/drawing/2016/ink" xmlns:am3d="http://schemas.microsoft.com/office/drawing/2017/model3d" xmlns:o="urn:schemas-microsoft-com:office:office" xmlns:oel="http://schemas.microsoft.com/office/2019/extlst" xmlns:r="http://schemas.openxmlformats.org/officeDocument/2006/relationships" xmlns:m="http://schemas.openxmlformats.org/officeDocument/2006/math" xmlns:v="urn:schemas-microsoft-com:vml" xmlns:wp14="http://schemas.microsoft.com/office/word/2010/wordprocessingDrawing" xmlns:wp="http://schemas.openxmlformats.org/drawingml/2006/wordprocessingDrawing" xmlns:w10="urn:schemas-microsoft-com:office:word" xmlns:w="http://schemas.openxmlformats.org/wordprocessingml/2006/main" xmlns:w14="http://schemas.microsoft.com/office/word/2010/wordml" xmlns:w15="http://schemas.microsoft.com/office/word/2012/wordml" xmlns:w16cex="http://schemas.microsoft.com/office/word/2018/wordml/cex" xmlns:w16cid="http://schemas.microsoft.com/office/word/2016/wordml/cid" xmlns:w16="http://schemas.microsoft.com/office/word/2018/wordml" xmlns:w16du="http://schemas.microsoft.com/office/word/2023/wordml/word16du" xmlns:w16sdtdh="http://schemas.microsoft.com/office/word/2020/wordml/sdtdatahash" xmlns:w16sdtfl="http://schemas.microsoft.com/office/word/2024/wordml/sdtformatlock" xmlns:w16se="http://schemas.microsoft.com/office/word/2015/wordml/symex" xmlns:wpg="http://schemas.microsoft.com/office/word/2010/wordprocessingGroup" xmlns:wpi="http://schemas.microsoft.com/office/word/2010/wordprocessingInk" xmlns:wne="http://schemas.microsoft.com/office/word/2006/wordml" xmlns:wps="http://schemas.microsoft.com/office/word/2010/wordprocessingShape" mc:Ignorable="w14 w15 w16se w16cid w16 w16cex w16sdtdh w16sdtfl w16du wp14">
   <w:abstractNum w:abstractNumId="0" w15:restartNumberingAfterBreak="0">
     <w:nsid w:val="08916692"/>
     <w:multiLevelType w:val="multilevel"/>
@@ -5759,7 +5694,7 @@
 </file>
 
 <file path=word/styles.xml><?xml version="1.0" encoding="utf-8"?>
-<w:styles xmlns:mc="http://schemas.openxmlformats.org/markup-compatibility/2006" xmlns:r="http://schemas.openxmlformats.org/officeDocument/2006/relationships" xmlns:w="http://schemas.openxmlformats.org/wordprocessingml/2006/main" xmlns:w14="http://schemas.microsoft.com/office/word/2010/wordml" xmlns:w15="http://schemas.microsoft.com/office/word/2012/wordml" xmlns:w16cex="http://schemas.microsoft.com/office/word/2018/wordml/cex" xmlns:w16cid="http://schemas.microsoft.com/office/word/2016/wordml/cid" xmlns:w16="http://schemas.microsoft.com/office/word/2018/wordml" xmlns:w16du="http://schemas.microsoft.com/office/word/2023/wordml/word16du" xmlns:w16sdtdh="http://schemas.microsoft.com/office/word/2020/wordml/sdtdatahash" xmlns:w16se="http://schemas.microsoft.com/office/word/2015/wordml/symex" mc:Ignorable="w14 w15 w16se w16cid w16 w16cex w16sdtdh w16du">
+<w:styles xmlns:mc="http://schemas.openxmlformats.org/markup-compatibility/2006" xmlns:r="http://schemas.openxmlformats.org/officeDocument/2006/relationships" xmlns:w="http://schemas.openxmlformats.org/wordprocessingml/2006/main" xmlns:w14="http://schemas.microsoft.com/office/word/2010/wordml" xmlns:w15="http://schemas.microsoft.com/office/word/2012/wordml" xmlns:w16cex="http://schemas.microsoft.com/office/word/2018/wordml/cex" xmlns:w16cid="http://schemas.microsoft.com/office/word/2016/wordml/cid" xmlns:w16="http://schemas.microsoft.com/office/word/2018/wordml" xmlns:w16du="http://schemas.microsoft.com/office/word/2023/wordml/word16du" xmlns:w16sdtdh="http://schemas.microsoft.com/office/word/2020/wordml/sdtdatahash" xmlns:w16sdtfl="http://schemas.microsoft.com/office/word/2024/wordml/sdtformatlock" xmlns:w16se="http://schemas.microsoft.com/office/word/2015/wordml/symex" mc:Ignorable="w14 w15 w16se w16cid w16 w16cex w16sdtdh w16sdtfl w16du">
   <w:docDefaults>
     <w:rPrDefault>
       <w:rPr>
@@ -6606,6 +6541,10 @@
 </file>
 
 <file path=customXml/item1.xml><?xml version="1.0" encoding="utf-8"?>
+<b:Sources xmlns:b="http://schemas.openxmlformats.org/officeDocument/2006/bibliography" xmlns="http://schemas.openxmlformats.org/officeDocument/2006/bibliography" SelectedStyle="\APASixthEditionOfficeOnline.xsl" StyleName="APA" Version="6"/>
+</file>
+
+<file path=customXml/item2.xml><?xml version="1.0" encoding="utf-8"?>
 <ct:contentTypeSchema xmlns:ct="http://schemas.microsoft.com/office/2006/metadata/contentType" xmlns:ma="http://schemas.microsoft.com/office/2006/metadata/properties/metaAttributes" ct:_="" ma:_="" ma:contentTypeName="Document" ma:contentTypeID="0x010100417D1B0CE710324CA05A93EB82A6948E" ma:contentTypeVersion="10" ma:contentTypeDescription="Crée un document." ma:contentTypeScope="" ma:versionID="18fc292e323bcb5fde31af8c76286b8c">
   <xsd:schema xmlns:xsd="http://www.w3.org/2001/XMLSchema" xmlns:xs="http://www.w3.org/2001/XMLSchema" xmlns:p="http://schemas.microsoft.com/office/2006/metadata/properties" xmlns:ns2="402449c1-179d-48c4-9422-13d234b0788f" targetNamespace="http://schemas.microsoft.com/office/2006/metadata/properties" ma:root="true" ma:fieldsID="3b062ba24a603c3d863d3d133a63c551" ns2:_="">
     <xsd:import namespace="402449c1-179d-48c4-9422-13d234b0788f"/>
@@ -6783,11 +6722,16 @@
 </ct:contentTypeSchema>
 </file>
 
-<file path=customXml/item2.xml><?xml version="1.0" encoding="utf-8"?>
-<b:Sources xmlns:b="http://schemas.openxmlformats.org/officeDocument/2006/bibliography" xmlns="http://schemas.openxmlformats.org/officeDocument/2006/bibliography" SelectedStyle="\APASixthEditionOfficeOnline.xsl" StyleName="APA" Version="6"/>
+<file path=customXml/item3.xml><?xml version="1.0" encoding="utf-8"?>
+<?mso-contentType ?>
+<FormTemplates xmlns="http://schemas.microsoft.com/sharepoint/v3/contenttype/forms">
+  <Display>DocumentLibraryForm</Display>
+  <Edit>DocumentLibraryForm</Edit>
+  <New>DocumentLibraryForm</New>
+</FormTemplates>
 </file>
 
-<file path=customXml/item3.xml><?xml version="1.0" encoding="utf-8"?>
+<file path=customXml/item4.xml><?xml version="1.0" encoding="utf-8"?>
 <p:properties xmlns:p="http://schemas.microsoft.com/office/2006/metadata/properties" xmlns:xsi="http://www.w3.org/2001/XMLSchema-instance" xmlns:pc="http://schemas.microsoft.com/office/infopath/2007/PartnerControls">
   <documentManagement>
     <lcf76f155ced4ddcb4097134ff3c332f xmlns="402449c1-179d-48c4-9422-13d234b0788f">
@@ -6797,16 +6741,15 @@
 </p:properties>
 </file>
 
-<file path=customXml/item4.xml><?xml version="1.0" encoding="utf-8"?>
-<?mso-contentType ?>
-<FormTemplates xmlns="http://schemas.microsoft.com/sharepoint/v3/contenttype/forms">
-  <Display>DocumentLibraryForm</Display>
-  <Edit>DocumentLibraryForm</Edit>
-  <New>DocumentLibraryForm</New>
-</FormTemplates>
+<file path=customXml/itemProps1.xml><?xml version="1.0" encoding="utf-8"?>
+<ds:datastoreItem xmlns:ds="http://schemas.openxmlformats.org/officeDocument/2006/customXml" ds:itemID="{BF1F6E1F-9DE6-4D06-B707-D8514D4B3F4A}">
+  <ds:schemaRefs>
+    <ds:schemaRef ds:uri="http://schemas.openxmlformats.org/officeDocument/2006/bibliography"/>
+  </ds:schemaRefs>
+</ds:datastoreItem>
 </file>
 
-<file path=customXml/itemProps1.xml><?xml version="1.0" encoding="utf-8"?>
+<file path=customXml/itemProps2.xml><?xml version="1.0" encoding="utf-8"?>
 <ds:datastoreItem xmlns:ds="http://schemas.openxmlformats.org/officeDocument/2006/customXml" ds:itemID="{78A02757-3ABD-4766-AF8F-9BD3785BBFC7}">
   <ds:schemaRefs>
     <ds:schemaRef ds:uri="http://schemas.microsoft.com/office/2006/metadata/contentType"/>
@@ -6824,15 +6767,15 @@
 </ds:datastoreItem>
 </file>
 
-<file path=customXml/itemProps2.xml><?xml version="1.0" encoding="utf-8"?>
-<ds:datastoreItem xmlns:ds="http://schemas.openxmlformats.org/officeDocument/2006/customXml" ds:itemID="{BF1F6E1F-9DE6-4D06-B707-D8514D4B3F4A}">
+<file path=customXml/itemProps3.xml><?xml version="1.0" encoding="utf-8"?>
+<ds:datastoreItem xmlns:ds="http://schemas.openxmlformats.org/officeDocument/2006/customXml" ds:itemID="{C7564FEC-299C-480E-A0F6-4B222AAA8ABD}">
   <ds:schemaRefs>
-    <ds:schemaRef ds:uri="http://schemas.openxmlformats.org/officeDocument/2006/bibliography"/>
+    <ds:schemaRef ds:uri="http://schemas.microsoft.com/sharepoint/v3/contenttype/forms"/>
   </ds:schemaRefs>
 </ds:datastoreItem>
 </file>
 
-<file path=customXml/itemProps3.xml><?xml version="1.0" encoding="utf-8"?>
+<file path=customXml/itemProps4.xml><?xml version="1.0" encoding="utf-8"?>
 <ds:datastoreItem xmlns:ds="http://schemas.openxmlformats.org/officeDocument/2006/customXml" ds:itemID="{AC39C347-77A0-4883-B73C-B88B7EA8C204}">
   <ds:schemaRefs>
     <ds:schemaRef ds:uri="http://schemas.microsoft.com/office/2006/metadata/properties"/>
@@ -6840,12 +6783,4 @@
     <ds:schemaRef ds:uri="402449c1-179d-48c4-9422-13d234b0788f"/>
   </ds:schemaRefs>
 </ds:datastoreItem>
-</file>
-
-<file path=customXml/itemProps4.xml><?xml version="1.0" encoding="utf-8"?>
-<ds:datastoreItem xmlns:ds="http://schemas.openxmlformats.org/officeDocument/2006/customXml" ds:itemID="{C7564FEC-299C-480E-A0F6-4B222AAA8ABD}">
-  <ds:schemaRefs>
-    <ds:schemaRef ds:uri="http://schemas.microsoft.com/sharepoint/v3/contenttype/forms"/>
-  </ds:schemaRefs>
-</ds:datastoreItem>
 </file>
</xml_diff>